<commit_message>
feat: salary slip  generation method partially completed.
</commit_message>
<xml_diff>
--- a/Web/StaffApp/WordTemplates/SalarySlipTemplate.docx
+++ b/Web/StaffApp/WordTemplates/SalarySlipTemplate.docx
@@ -93,6 +93,7 @@
                 <w:szCs w:val="28"/>
               </w:rPr>
             </w:pPr>
+            <w:proofErr w:type="spellStart"/>
             <w:r>
               <w:rPr>
                 <w:b/>
@@ -102,6 +103,7 @@
               </w:rPr>
               <w:t>CompanyName</w:t>
             </w:r>
+            <w:proofErr w:type="spellEnd"/>
           </w:p>
         </w:tc>
         <w:tc>
@@ -146,6 +148,7 @@
                 <w:szCs w:val="20"/>
               </w:rPr>
             </w:pPr>
+            <w:proofErr w:type="spellStart"/>
             <w:r>
               <w:rPr>
                 <w:sz w:val="20"/>
@@ -153,6 +156,7 @@
               </w:rPr>
               <w:t>CompanyAddress</w:t>
             </w:r>
+            <w:proofErr w:type="spellEnd"/>
           </w:p>
         </w:tc>
         <w:tc>
@@ -167,6 +171,7 @@
                 <w:szCs w:val="20"/>
               </w:rPr>
             </w:pPr>
+            <w:proofErr w:type="spellStart"/>
             <w:r>
               <w:rPr>
                 <w:sz w:val="20"/>
@@ -174,6 +179,7 @@
               </w:rPr>
               <w:t>YearAndMonth</w:t>
             </w:r>
+            <w:proofErr w:type="spellEnd"/>
           </w:p>
         </w:tc>
       </w:tr>
@@ -218,7 +224,7 @@
                 <w:sz w:val="20"/>
                 <w:szCs w:val="20"/>
               </w:rPr>
-              <w:t xml:space="preserve">CompanyTelephone | </w:t>
+              <w:t xml:space="preserve">Telephone | </w:t>
             </w:r>
             <w:r>
               <w:rPr>
@@ -236,6 +242,7 @@
               </w:rPr>
               <w:t xml:space="preserve"> </w:t>
             </w:r>
+            <w:proofErr w:type="spellStart"/>
             <w:r>
               <w:rPr>
                 <w:sz w:val="20"/>
@@ -243,6 +250,7 @@
               </w:rPr>
               <w:t>CompanyEmail</w:t>
             </w:r>
+            <w:proofErr w:type="spellEnd"/>
           </w:p>
         </w:tc>
         <w:tc>
@@ -257,6 +265,7 @@
                 <w:szCs w:val="20"/>
               </w:rPr>
             </w:pPr>
+            <w:proofErr w:type="spellStart"/>
             <w:r>
               <w:rPr>
                 <w:sz w:val="20"/>
@@ -264,6 +273,7 @@
               </w:rPr>
               <w:t>SLIPNumber</w:t>
             </w:r>
+            <w:proofErr w:type="spellEnd"/>
           </w:p>
         </w:tc>
       </w:tr>
@@ -382,6 +392,7 @@
                       <w:szCs w:val="20"/>
                     </w:rPr>
                   </w:pPr>
+                  <w:proofErr w:type="spellStart"/>
                   <w:r>
                     <w:rPr>
                       <w:sz w:val="20"/>
@@ -389,6 +400,7 @@
                     </w:rPr>
                     <w:t>EmployeeNumber</w:t>
                   </w:r>
+                  <w:proofErr w:type="spellEnd"/>
                 </w:p>
               </w:tc>
             </w:tr>
@@ -424,6 +436,7 @@
                       <w:szCs w:val="20"/>
                     </w:rPr>
                   </w:pPr>
+                  <w:proofErr w:type="spellStart"/>
                   <w:r>
                     <w:rPr>
                       <w:sz w:val="20"/>
@@ -431,6 +444,7 @@
                     </w:rPr>
                     <w:t>EmployeeName</w:t>
                   </w:r>
+                  <w:proofErr w:type="spellEnd"/>
                 </w:p>
               </w:tc>
             </w:tr>
@@ -466,6 +480,7 @@
                       <w:szCs w:val="20"/>
                     </w:rPr>
                   </w:pPr>
+                  <w:proofErr w:type="spellStart"/>
                   <w:r>
                     <w:rPr>
                       <w:sz w:val="20"/>
@@ -473,6 +488,7 @@
                     </w:rPr>
                     <w:t>EmployeeDesignation</w:t>
                   </w:r>
+                  <w:proofErr w:type="spellEnd"/>
                 </w:p>
               </w:tc>
             </w:tr>
@@ -508,6 +524,7 @@
                       <w:szCs w:val="20"/>
                     </w:rPr>
                   </w:pPr>
+                  <w:proofErr w:type="spellStart"/>
                   <w:r>
                     <w:rPr>
                       <w:sz w:val="20"/>
@@ -515,6 +532,7 @@
                     </w:rPr>
                     <w:t>EmployeeDepartment</w:t>
                   </w:r>
+                  <w:proofErr w:type="spellEnd"/>
                 </w:p>
               </w:tc>
             </w:tr>
@@ -550,20 +568,15 @@
                       <w:szCs w:val="20"/>
                     </w:rPr>
                   </w:pPr>
-                  <w:r>
-                    <w:rPr>
-                      <w:sz w:val="20"/>
-                      <w:szCs w:val="20"/>
-                    </w:rPr>
-                    <w:t>EmployeeJoi</w:t>
-                  </w:r>
-                  <w:r>
-                    <w:rPr>
-                      <w:sz w:val="20"/>
-                      <w:szCs w:val="20"/>
-                    </w:rPr>
-                    <w:t>nDate</w:t>
-                  </w:r>
+                  <w:proofErr w:type="spellStart"/>
+                  <w:r>
+                    <w:rPr>
+                      <w:sz w:val="20"/>
+                      <w:szCs w:val="20"/>
+                    </w:rPr>
+                    <w:t>JoinDate</w:t>
+                  </w:r>
+                  <w:proofErr w:type="spellEnd"/>
                 </w:p>
               </w:tc>
             </w:tr>
@@ -645,6 +658,7 @@
                       <w:szCs w:val="20"/>
                     </w:rPr>
                   </w:pPr>
+                  <w:proofErr w:type="spellStart"/>
                   <w:r>
                     <w:rPr>
                       <w:sz w:val="20"/>
@@ -652,6 +666,7 @@
                     </w:rPr>
                     <w:t>PayPeriod</w:t>
                   </w:r>
+                  <w:proofErr w:type="spellEnd"/>
                 </w:p>
               </w:tc>
             </w:tr>
@@ -694,6 +709,7 @@
                       <w:szCs w:val="20"/>
                     </w:rPr>
                   </w:pPr>
+                  <w:proofErr w:type="spellStart"/>
                   <w:r>
                     <w:rPr>
                       <w:sz w:val="20"/>
@@ -701,6 +717,7 @@
                     </w:rPr>
                     <w:t>PaymentDate</w:t>
                   </w:r>
+                  <w:proofErr w:type="spellEnd"/>
                 </w:p>
               </w:tc>
             </w:tr>
@@ -743,6 +760,7 @@
                       <w:szCs w:val="20"/>
                     </w:rPr>
                   </w:pPr>
+                  <w:proofErr w:type="spellStart"/>
                   <w:r>
                     <w:rPr>
                       <w:sz w:val="20"/>
@@ -750,6 +768,7 @@
                     </w:rPr>
                     <w:t>PaymentMethod</w:t>
                   </w:r>
+                  <w:proofErr w:type="spellEnd"/>
                 </w:p>
               </w:tc>
             </w:tr>
@@ -792,6 +811,7 @@
                       <w:szCs w:val="20"/>
                     </w:rPr>
                   </w:pPr>
+                  <w:proofErr w:type="spellStart"/>
                   <w:r>
                     <w:rPr>
                       <w:sz w:val="20"/>
@@ -799,6 +819,7 @@
                     </w:rPr>
                     <w:t>DaysWorked</w:t>
                   </w:r>
+                  <w:proofErr w:type="spellEnd"/>
                 </w:p>
               </w:tc>
             </w:tr>
@@ -841,6 +862,7 @@
                       <w:szCs w:val="20"/>
                     </w:rPr>
                   </w:pPr>
+                  <w:proofErr w:type="spellStart"/>
                   <w:r>
                     <w:rPr>
                       <w:sz w:val="20"/>
@@ -848,6 +870,7 @@
                     </w:rPr>
                     <w:t>LeaveTaken</w:t>
                   </w:r>
+                  <w:proofErr w:type="spellEnd"/>
                 </w:p>
               </w:tc>
             </w:tr>
@@ -906,8 +929,8 @@
               <w:tblLook w:val="04A0" w:firstRow="1" w:lastRow="0" w:firstColumn="1" w:lastColumn="0" w:noHBand="0" w:noVBand="1"/>
             </w:tblPr>
             <w:tblGrid>
-              <w:gridCol w:w="2224"/>
-              <w:gridCol w:w="2225"/>
+              <w:gridCol w:w="2665"/>
+              <w:gridCol w:w="1784"/>
             </w:tblGrid>
             <w:tr>
               <w:trPr>
@@ -916,7 +939,7 @@
               <w:tc>
                 <w:tcPr>
                   <w:cnfStyle w:val="001000000000" w:firstRow="0" w:lastRow="0" w:firstColumn="1" w:lastColumn="0" w:oddVBand="0" w:evenVBand="0" w:oddHBand="0" w:evenHBand="0" w:firstRowFirstColumn="0" w:firstRowLastColumn="0" w:lastRowFirstColumn="0" w:lastRowLastColumn="0"/>
-                  <w:tcW w:w="2224" w:type="dxa"/>
+                  <w:tcW w:w="2665" w:type="dxa"/>
                 </w:tcPr>
                 <w:p>
                   <w:pPr>
@@ -940,7 +963,7 @@
               </w:tc>
               <w:tc>
                 <w:tcPr>
-                  <w:tcW w:w="2225" w:type="dxa"/>
+                  <w:tcW w:w="1784" w:type="dxa"/>
                 </w:tcPr>
                 <w:p>
                   <w:pPr>
@@ -972,7 +995,7 @@
               <w:tc>
                 <w:tcPr>
                   <w:cnfStyle w:val="001000000000" w:firstRow="0" w:lastRow="0" w:firstColumn="1" w:lastColumn="0" w:oddVBand="0" w:evenVBand="0" w:oddHBand="0" w:evenHBand="0" w:firstRowFirstColumn="0" w:firstRowLastColumn="0" w:lastRowFirstColumn="0" w:lastRowLastColumn="0"/>
-                  <w:tcW w:w="2224" w:type="dxa"/>
+                  <w:tcW w:w="2665" w:type="dxa"/>
                 </w:tcPr>
                 <w:p>
                   <w:pPr>
@@ -987,7 +1010,7 @@
               </w:tc>
               <w:tc>
                 <w:tcPr>
-                  <w:tcW w:w="2225" w:type="dxa"/>
+                  <w:tcW w:w="1784" w:type="dxa"/>
                 </w:tcPr>
                 <w:p>
                   <w:pPr>
@@ -1038,8 +1061,8 @@
               <w:tblLook w:val="04A0" w:firstRow="1" w:lastRow="0" w:firstColumn="1" w:lastColumn="0" w:noHBand="0" w:noVBand="1"/>
             </w:tblPr>
             <w:tblGrid>
-              <w:gridCol w:w="2224"/>
-              <w:gridCol w:w="2225"/>
+              <w:gridCol w:w="2680"/>
+              <w:gridCol w:w="1769"/>
             </w:tblGrid>
             <w:tr>
               <w:trPr>
@@ -1048,7 +1071,7 @@
               <w:tc>
                 <w:tcPr>
                   <w:cnfStyle w:val="001000000000" w:firstRow="0" w:lastRow="0" w:firstColumn="1" w:lastColumn="0" w:oddVBand="0" w:evenVBand="0" w:oddHBand="0" w:evenHBand="0" w:firstRowFirstColumn="0" w:firstRowLastColumn="0" w:lastRowFirstColumn="0" w:lastRowLastColumn="0"/>
-                  <w:tcW w:w="2224" w:type="dxa"/>
+                  <w:tcW w:w="2680" w:type="dxa"/>
                 </w:tcPr>
                 <w:p>
                   <w:pPr>
@@ -1072,7 +1095,7 @@
               </w:tc>
               <w:tc>
                 <w:tcPr>
-                  <w:tcW w:w="2225" w:type="dxa"/>
+                  <w:tcW w:w="1769" w:type="dxa"/>
                 </w:tcPr>
                 <w:p>
                   <w:pPr>
@@ -1104,20 +1127,22 @@
               <w:tc>
                 <w:tcPr>
                   <w:cnfStyle w:val="001000000000" w:firstRow="0" w:lastRow="0" w:firstColumn="1" w:lastColumn="0" w:oddVBand="0" w:evenVBand="0" w:oddHBand="0" w:evenHBand="0" w:firstRowFirstColumn="0" w:firstRowLastColumn="0" w:lastRowFirstColumn="0" w:lastRowLastColumn="0"/>
-                  <w:tcW w:w="2224" w:type="dxa"/>
-                </w:tcPr>
-                <w:p>
-                  <w:pPr>
-                    <w:rPr>
-                      <w:sz w:val="20"/>
-                      <w:szCs w:val="20"/>
-                    </w:rPr>
-                  </w:pPr>
-                </w:p>
-              </w:tc>
-              <w:tc>
-                <w:tcPr>
-                  <w:tcW w:w="2225" w:type="dxa"/>
+                  <w:tcW w:w="2680" w:type="dxa"/>
+                </w:tcPr>
+                <w:p>
+                  <w:pPr>
+                    <w:rPr>
+                      <w:b w:val="0"/>
+                      <w:bCs w:val="0"/>
+                      <w:sz w:val="20"/>
+                      <w:szCs w:val="20"/>
+                    </w:rPr>
+                  </w:pPr>
+                </w:p>
+              </w:tc>
+              <w:tc>
+                <w:tcPr>
+                  <w:tcW w:w="1769" w:type="dxa"/>
                 </w:tcPr>
                 <w:p>
                   <w:pPr>
@@ -1193,8 +1218,8 @@
               <w:tblLook w:val="04A0" w:firstRow="1" w:lastRow="0" w:firstColumn="1" w:lastColumn="0" w:noHBand="0" w:noVBand="1"/>
             </w:tblPr>
             <w:tblGrid>
-              <w:gridCol w:w="2224"/>
-              <w:gridCol w:w="2225"/>
+              <w:gridCol w:w="2665"/>
+              <w:gridCol w:w="1784"/>
             </w:tblGrid>
             <w:tr>
               <w:trPr>
@@ -1203,7 +1228,7 @@
               <w:tc>
                 <w:tcPr>
                   <w:cnfStyle w:val="001000000000" w:firstRow="0" w:lastRow="0" w:firstColumn="1" w:lastColumn="0" w:oddVBand="0" w:evenVBand="0" w:oddHBand="0" w:evenHBand="0" w:firstRowFirstColumn="0" w:firstRowLastColumn="0" w:lastRowFirstColumn="0" w:lastRowLastColumn="0"/>
-                  <w:tcW w:w="2224" w:type="dxa"/>
+                  <w:tcW w:w="2665" w:type="dxa"/>
                 </w:tcPr>
                 <w:p>
                   <w:pPr>
@@ -1227,7 +1252,7 @@
               </w:tc>
               <w:tc>
                 <w:tcPr>
-                  <w:tcW w:w="2225" w:type="dxa"/>
+                  <w:tcW w:w="1784" w:type="dxa"/>
                 </w:tcPr>
                 <w:p>
                   <w:pPr>
@@ -1259,20 +1284,22 @@
               <w:tc>
                 <w:tcPr>
                   <w:cnfStyle w:val="001000000000" w:firstRow="0" w:lastRow="0" w:firstColumn="1" w:lastColumn="0" w:oddVBand="0" w:evenVBand="0" w:oddHBand="0" w:evenHBand="0" w:firstRowFirstColumn="0" w:firstRowLastColumn="0" w:lastRowFirstColumn="0" w:lastRowLastColumn="0"/>
-                  <w:tcW w:w="2224" w:type="dxa"/>
-                </w:tcPr>
-                <w:p>
-                  <w:pPr>
-                    <w:rPr>
-                      <w:sz w:val="20"/>
-                      <w:szCs w:val="20"/>
-                    </w:rPr>
-                  </w:pPr>
-                </w:p>
-              </w:tc>
-              <w:tc>
-                <w:tcPr>
-                  <w:tcW w:w="2225" w:type="dxa"/>
+                  <w:tcW w:w="2665" w:type="dxa"/>
+                </w:tcPr>
+                <w:p>
+                  <w:pPr>
+                    <w:rPr>
+                      <w:b w:val="0"/>
+                      <w:bCs w:val="0"/>
+                      <w:sz w:val="20"/>
+                      <w:szCs w:val="20"/>
+                    </w:rPr>
+                  </w:pPr>
+                </w:p>
+              </w:tc>
+              <w:tc>
+                <w:tcPr>
+                  <w:tcW w:w="1784" w:type="dxa"/>
                 </w:tcPr>
                 <w:p>
                   <w:pPr>
@@ -1370,6 +1397,7 @@
                       <w:szCs w:val="20"/>
                     </w:rPr>
                   </w:pPr>
+                  <w:proofErr w:type="spellStart"/>
                   <w:r>
                     <w:rPr>
                       <w:b w:val="0"/>
@@ -1379,6 +1407,7 @@
                     </w:rPr>
                     <w:t>BankName</w:t>
                   </w:r>
+                  <w:proofErr w:type="spellEnd"/>
                 </w:p>
               </w:tc>
             </w:tr>
@@ -1424,6 +1453,7 @@
                       <w:szCs w:val="20"/>
                     </w:rPr>
                   </w:pPr>
+                  <w:proofErr w:type="spellStart"/>
                   <w:r>
                     <w:rPr>
                       <w:sz w:val="20"/>
@@ -1431,6 +1461,7 @@
                     </w:rPr>
                     <w:t>AccountNumber</w:t>
                   </w:r>
+                  <w:proofErr w:type="spellEnd"/>
                 </w:p>
               </w:tc>
             </w:tr>
@@ -1473,6 +1504,7 @@
                       <w:szCs w:val="20"/>
                     </w:rPr>
                   </w:pPr>
+                  <w:proofErr w:type="spellStart"/>
                   <w:r>
                     <w:rPr>
                       <w:sz w:val="20"/>
@@ -1480,6 +1512,7 @@
                     </w:rPr>
                     <w:t>BranchName</w:t>
                   </w:r>
+                  <w:proofErr w:type="spellEnd"/>
                 </w:p>
               </w:tc>
             </w:tr>
@@ -1562,6 +1595,7 @@
                 <w:szCs w:val="28"/>
               </w:rPr>
             </w:pPr>
+            <w:proofErr w:type="spellStart"/>
             <w:r>
               <w:rPr>
                 <w:b w:val="0"/>
@@ -1571,6 +1605,7 @@
               </w:rPr>
               <w:t>NetSalary</w:t>
             </w:r>
+            <w:proofErr w:type="spellEnd"/>
           </w:p>
         </w:tc>
       </w:tr>

</xml_diff>

<commit_message>
feat: PDF download functionality implemented for salary slips.
</commit_message>
<xml_diff>
--- a/Web/StaffApp/WordTemplates/SalarySlipTemplate.docx
+++ b/Web/StaffApp/WordTemplates/SalarySlipTemplate.docx
@@ -1632,6 +1632,210 @@
           <w:szCs w:val="16"/>
         </w:rPr>
         <w:t>This is a computer-generated salary slip and does not require a signature. For any queries regarding this pay slip, please contact the HR department</w:t>
+      </w:r>
+    </w:p>
+    <w:p>
+      <w:pPr>
+        <w:jc w:val="center"/>
+        <w:rPr>
+          <w:sz w:val="16"/>
+          <w:szCs w:val="16"/>
+        </w:rPr>
+      </w:pPr>
+    </w:p>
+    <w:p>
+      <w:pPr>
+        <w:jc w:val="center"/>
+        <w:rPr>
+          <w:sz w:val="16"/>
+          <w:szCs w:val="16"/>
+        </w:rPr>
+      </w:pPr>
+      <w:r>
+        <w:rPr>
+          <w:noProof/>
+          <w:sz w:val="16"/>
+          <w:szCs w:val="16"/>
+        </w:rPr>
+        <w:drawing>
+          <wp:anchor distT="0" distB="0" distL="114300" distR="114300" simplePos="0" relativeHeight="251660288" behindDoc="1" locked="0" layoutInCell="1" allowOverlap="1" wp14:anchorId="0E4E2539" wp14:editId="3B7AF8CF">
+            <wp:simplePos x="0" y="0"/>
+            <wp:positionH relativeFrom="column">
+              <wp:posOffset>4591050</wp:posOffset>
+            </wp:positionH>
+            <wp:positionV relativeFrom="paragraph">
+              <wp:posOffset>2466340</wp:posOffset>
+            </wp:positionV>
+            <wp:extent cx="872490" cy="636905"/>
+            <wp:effectExtent l="0" t="0" r="0" b="0"/>
+            <wp:wrapNone/>
+            <wp:docPr id="241934069" name="Picture 3"/>
+            <wp:cNvGraphicFramePr>
+              <a:graphicFrameLocks xmlns:a="http://schemas.openxmlformats.org/drawingml/2006/main" noChangeAspect="1"/>
+            </wp:cNvGraphicFramePr>
+            <a:graphic xmlns:a="http://schemas.openxmlformats.org/drawingml/2006/main">
+              <a:graphicData uri="http://schemas.openxmlformats.org/drawingml/2006/picture">
+                <pic:pic xmlns:pic="http://schemas.openxmlformats.org/drawingml/2006/picture">
+                  <pic:nvPicPr>
+                    <pic:cNvPr id="241934069" name="Picture 241934069"/>
+                    <pic:cNvPicPr/>
+                  </pic:nvPicPr>
+                  <pic:blipFill>
+                    <a:blip r:embed="rId5" cstate="print">
+                      <a:extLst>
+                        <a:ext uri="{28A0092B-C50C-407E-A947-70E740481C1C}">
+                          <a14:useLocalDpi xmlns:a14="http://schemas.microsoft.com/office/drawing/2010/main" val="0"/>
+                        </a:ext>
+                      </a:extLst>
+                    </a:blip>
+                    <a:stretch>
+                      <a:fillRect/>
+                    </a:stretch>
+                  </pic:blipFill>
+                  <pic:spPr>
+                    <a:xfrm>
+                      <a:off x="0" y="0"/>
+                      <a:ext cx="872490" cy="636905"/>
+                    </a:xfrm>
+                    <a:prstGeom prst="rect">
+                      <a:avLst/>
+                    </a:prstGeom>
+                  </pic:spPr>
+                </pic:pic>
+              </a:graphicData>
+            </a:graphic>
+            <wp14:sizeRelH relativeFrom="page">
+              <wp14:pctWidth>0</wp14:pctWidth>
+            </wp14:sizeRelH>
+            <wp14:sizeRelV relativeFrom="page">
+              <wp14:pctHeight>0</wp14:pctHeight>
+            </wp14:sizeRelV>
+          </wp:anchor>
+        </w:drawing>
+      </w:r>
+      <w:r>
+        <w:rPr>
+          <w:noProof/>
+          <w:sz w:val="16"/>
+          <w:szCs w:val="16"/>
+        </w:rPr>
+        <w:drawing>
+          <wp:anchor distT="0" distB="0" distL="114300" distR="114300" simplePos="0" relativeHeight="251658240" behindDoc="1" locked="0" layoutInCell="1" allowOverlap="1" wp14:anchorId="775C8E79" wp14:editId="73D3FCAE">
+            <wp:simplePos x="0" y="0"/>
+            <wp:positionH relativeFrom="column">
+              <wp:posOffset>3007360</wp:posOffset>
+            </wp:positionH>
+            <wp:positionV relativeFrom="paragraph">
+              <wp:posOffset>2201545</wp:posOffset>
+            </wp:positionV>
+            <wp:extent cx="1038225" cy="978535"/>
+            <wp:effectExtent l="0" t="0" r="1270" b="0"/>
+            <wp:wrapNone/>
+            <wp:docPr id="1804688838" name="Picture 1"/>
+            <wp:cNvGraphicFramePr>
+              <a:graphicFrameLocks xmlns:a="http://schemas.openxmlformats.org/drawingml/2006/main" noChangeAspect="1"/>
+            </wp:cNvGraphicFramePr>
+            <a:graphic xmlns:a="http://schemas.openxmlformats.org/drawingml/2006/main">
+              <a:graphicData uri="http://schemas.openxmlformats.org/drawingml/2006/picture">
+                <pic:pic xmlns:pic="http://schemas.openxmlformats.org/drawingml/2006/picture">
+                  <pic:nvPicPr>
+                    <pic:cNvPr id="1804688838" name="Picture 1804688838"/>
+                    <pic:cNvPicPr/>
+                  </pic:nvPicPr>
+                  <pic:blipFill>
+                    <a:blip r:embed="rId6" cstate="print">
+                      <a:extLst>
+                        <a:ext uri="{28A0092B-C50C-407E-A947-70E740481C1C}">
+                          <a14:useLocalDpi xmlns:a14="http://schemas.microsoft.com/office/drawing/2010/main" val="0"/>
+                        </a:ext>
+                      </a:extLst>
+                    </a:blip>
+                    <a:stretch>
+                      <a:fillRect/>
+                    </a:stretch>
+                  </pic:blipFill>
+                  <pic:spPr>
+                    <a:xfrm rot="16200000">
+                      <a:off x="0" y="0"/>
+                      <a:ext cx="1038225" cy="978535"/>
+                    </a:xfrm>
+                    <a:prstGeom prst="rect">
+                      <a:avLst/>
+                    </a:prstGeom>
+                  </pic:spPr>
+                </pic:pic>
+              </a:graphicData>
+            </a:graphic>
+            <wp14:sizeRelH relativeFrom="page">
+              <wp14:pctWidth>0</wp14:pctWidth>
+            </wp14:sizeRelH>
+            <wp14:sizeRelV relativeFrom="page">
+              <wp14:pctHeight>0</wp14:pctHeight>
+            </wp14:sizeRelV>
+          </wp:anchor>
+        </w:drawing>
+      </w:r>
+      <w:r>
+        <w:rPr>
+          <w:noProof/>
+          <w:sz w:val="16"/>
+          <w:szCs w:val="16"/>
+        </w:rPr>
+        <w:drawing>
+          <wp:anchor distT="0" distB="0" distL="114300" distR="114300" simplePos="0" relativeHeight="251659264" behindDoc="1" locked="0" layoutInCell="1" allowOverlap="1" wp14:anchorId="0D79CCA1" wp14:editId="6F6D569F">
+            <wp:simplePos x="0" y="0"/>
+            <wp:positionH relativeFrom="margin">
+              <wp:posOffset>4505325</wp:posOffset>
+            </wp:positionH>
+            <wp:positionV relativeFrom="paragraph">
+              <wp:posOffset>2485390</wp:posOffset>
+            </wp:positionV>
+            <wp:extent cx="1564575" cy="629675"/>
+            <wp:effectExtent l="0" t="0" r="0" b="0"/>
+            <wp:wrapNone/>
+            <wp:docPr id="775885708" name="Picture 2"/>
+            <wp:cNvGraphicFramePr>
+              <a:graphicFrameLocks xmlns:a="http://schemas.openxmlformats.org/drawingml/2006/main" noChangeAspect="1"/>
+            </wp:cNvGraphicFramePr>
+            <a:graphic xmlns:a="http://schemas.openxmlformats.org/drawingml/2006/main">
+              <a:graphicData uri="http://schemas.openxmlformats.org/drawingml/2006/picture">
+                <pic:pic xmlns:pic="http://schemas.openxmlformats.org/drawingml/2006/picture">
+                  <pic:nvPicPr>
+                    <pic:cNvPr id="775885708" name="Picture 775885708"/>
+                    <pic:cNvPicPr/>
+                  </pic:nvPicPr>
+                  <pic:blipFill>
+                    <a:blip r:embed="rId7" cstate="print">
+                      <a:extLst>
+                        <a:ext uri="{28A0092B-C50C-407E-A947-70E740481C1C}">
+                          <a14:useLocalDpi xmlns:a14="http://schemas.microsoft.com/office/drawing/2010/main" val="0"/>
+                        </a:ext>
+                      </a:extLst>
+                    </a:blip>
+                    <a:stretch>
+                      <a:fillRect/>
+                    </a:stretch>
+                  </pic:blipFill>
+                  <pic:spPr>
+                    <a:xfrm>
+                      <a:off x="0" y="0"/>
+                      <a:ext cx="1568563" cy="631280"/>
+                    </a:xfrm>
+                    <a:prstGeom prst="rect">
+                      <a:avLst/>
+                    </a:prstGeom>
+                  </pic:spPr>
+                </pic:pic>
+              </a:graphicData>
+            </a:graphic>
+            <wp14:sizeRelH relativeFrom="page">
+              <wp14:pctWidth>0</wp14:pctWidth>
+            </wp14:sizeRelH>
+            <wp14:sizeRelV relativeFrom="page">
+              <wp14:pctHeight>0</wp14:pctHeight>
+            </wp14:sizeRelV>
+          </wp:anchor>
+        </w:drawing>
       </w:r>
     </w:p>
     <w:sectPr>

</xml_diff>